<commit_message>
up: mer 30 nov 2022, 23:24:58, CET
</commit_message>
<xml_diff>
--- a/drafts/mchiapello-draft-2022-11-30.docx
+++ b/drafts/mchiapello-draft-2022-11-30.docx
@@ -33,6 +33,9 @@
         <w:p>
           <w:pPr>
             <w:pStyle w:val="Contents1"/>
+            <w:tabs>
+              <w:tab w:val="right" w:pos="9638" w:leader="dot"/>
+            </w:tabs>
             <w:rPr/>
           </w:pPr>
           <w:r>
@@ -60,13 +63,16 @@
               </w:rPr>
               <w:t>Abstract</w:t>
               <w:tab/>
-              <w:t>4</w:t>
+              <w:t>5</w:t>
             </w:r>
           </w:hyperlink>
         </w:p>
         <w:p>
           <w:pPr>
             <w:pStyle w:val="Contents1"/>
+            <w:tabs>
+              <w:tab w:val="right" w:pos="9638" w:leader="dot"/>
+            </w:tabs>
             <w:rPr/>
           </w:pPr>
           <w:hyperlink w:anchor="__RefHeading___Toc6103_2641205544">
@@ -77,13 +83,16 @@
               </w:rPr>
               <w:t>Ringraziamenti</w:t>
               <w:tab/>
-              <w:t>5</w:t>
+              <w:t>6</w:t>
             </w:r>
           </w:hyperlink>
         </w:p>
         <w:p>
           <w:pPr>
             <w:pStyle w:val="Contents1"/>
+            <w:tabs>
+              <w:tab w:val="right" w:pos="9638" w:leader="dot"/>
+            </w:tabs>
             <w:rPr/>
           </w:pPr>
           <w:hyperlink w:anchor="__RefHeading___Toc6105_2641205544">
@@ -94,13 +103,16 @@
               </w:rPr>
               <w:t>Abbreviazioni</w:t>
               <w:tab/>
-              <w:t>6</w:t>
+              <w:t>7</w:t>
             </w:r>
           </w:hyperlink>
         </w:p>
         <w:p>
           <w:pPr>
             <w:pStyle w:val="Contents1"/>
+            <w:tabs>
+              <w:tab w:val="right" w:pos="9638" w:leader="dot"/>
+            </w:tabs>
             <w:rPr/>
           </w:pPr>
           <w:hyperlink w:anchor="__RefHeading___Toc6107_2641205544">
@@ -111,7 +123,7 @@
               </w:rPr>
               <w:t>1 La giustizia amministrativa in Italia</w:t>
               <w:tab/>
-              <w:t>7</w:t>
+              <w:t>8</w:t>
             </w:r>
           </w:hyperlink>
         </w:p>
@@ -132,7 +144,7 @@
               </w:rPr>
               <w:t>1.1 L’attuazione del giudicato: il giudizio di ottemperanza</w:t>
               <w:tab/>
-              <w:t>7</w:t>
+              <w:t>8</w:t>
             </w:r>
           </w:hyperlink>
         </w:p>
@@ -166,7 +178,7 @@
                 <w:rStyle w:val="IndexLink"/>
               </w:rPr>
               <w:tab/>
-              <w:t>12</w:t>
+              <w:t>13</w:t>
             </w:r>
           </w:hyperlink>
         </w:p>
@@ -187,13 +199,16 @@
               </w:rPr>
               <w:t>1.3 Il risarcimento del danno da inottemperanza</w:t>
               <w:tab/>
-              <w:t>15</w:t>
+              <w:t>16</w:t>
             </w:r>
           </w:hyperlink>
         </w:p>
         <w:p>
           <w:pPr>
             <w:pStyle w:val="Contents1"/>
+            <w:tabs>
+              <w:tab w:val="right" w:pos="9638" w:leader="dot"/>
+            </w:tabs>
             <w:rPr/>
           </w:pPr>
           <w:hyperlink w:anchor="__RefHeading___Toc6115_2641205544">
@@ -204,7 +219,7 @@
               </w:rPr>
               <w:t>2 L’esperienza tedesca</w:t>
               <w:tab/>
-              <w:t>18</w:t>
+              <w:t>19</w:t>
             </w:r>
           </w:hyperlink>
         </w:p>
@@ -225,7 +240,7 @@
               </w:rPr>
               <w:t>2.1 L’azione di annullamento (Anfechtungsklage) e l’azione di adempimento (Verplichtungsklage)</w:t>
               <w:tab/>
-              <w:t>18</w:t>
+              <w:t>19</w:t>
             </w:r>
           </w:hyperlink>
         </w:p>
@@ -259,7 +274,7 @@
                 <w:rStyle w:val="IndexLink"/>
               </w:rPr>
               <w:tab/>
-              <w:t>21</w:t>
+              <w:t>22</w:t>
             </w:r>
           </w:hyperlink>
         </w:p>
@@ -280,7 +295,7 @@
               </w:rPr>
               <w:t>2.3 L’applicazione generalizzata della tutela cautelare</w:t>
               <w:tab/>
-              <w:t>22</w:t>
+              <w:t>23</w:t>
             </w:r>
           </w:hyperlink>
         </w:p>
@@ -314,7 +329,7 @@
                 <w:rStyle w:val="IndexLink"/>
               </w:rPr>
               <w:tab/>
-              <w:t>23</w:t>
+              <w:t>24</w:t>
             </w:r>
           </w:hyperlink>
         </w:p>
@@ -335,7 +350,7 @@
               </w:rPr>
               <w:t>2.5 I mezzi di tutela esperibili dalle parti</w:t>
               <w:tab/>
-              <w:t>27</w:t>
+              <w:t>28</w:t>
             </w:r>
           </w:hyperlink>
         </w:p>
@@ -356,13 +371,16 @@
               </w:rPr>
               <w:t>2.6 Il rapporto fra lo Zwangsgeld ed il risarcimento del danno da giudicato</w:t>
               <w:tab/>
-              <w:t>28</w:t>
+              <w:t>29</w:t>
             </w:r>
           </w:hyperlink>
         </w:p>
         <w:p>
           <w:pPr>
             <w:pStyle w:val="Contents1"/>
+            <w:tabs>
+              <w:tab w:val="right" w:pos="9638" w:leader="dot"/>
+            </w:tabs>
             <w:rPr/>
           </w:pPr>
           <w:hyperlink w:anchor="__RefHeading___Toc6129_2641205544">
@@ -373,7 +391,7 @@
               </w:rPr>
               <w:t>3 La giustizia amministrativa francese</w:t>
               <w:tab/>
-              <w:t>30</w:t>
+              <w:t>31</w:t>
             </w:r>
           </w:hyperlink>
         </w:p>
@@ -407,7 +425,7 @@
                 <w:rStyle w:val="IndexLink"/>
               </w:rPr>
               <w:tab/>
-              <w:t>30</w:t>
+              <w:t>31</w:t>
             </w:r>
           </w:hyperlink>
         </w:p>
@@ -441,7 +459,7 @@
                 <w:rStyle w:val="IndexLink"/>
               </w:rPr>
               <w:tab/>
-              <w:t>31</w:t>
+              <w:t>32</w:t>
             </w:r>
           </w:hyperlink>
         </w:p>
@@ -476,7 +494,7 @@
               </w:rPr>
               <w:t xml:space="preserve"> del giudice amministrativo</w:t>
               <w:tab/>
-              <w:t>34</w:t>
+              <w:t>35</w:t>
             </w:r>
           </w:hyperlink>
         </w:p>
@@ -497,7 +515,7 @@
               </w:rPr>
               <w:t>3.4 L’esecuzione delle sentenze del giudice amministrativo</w:t>
               <w:tab/>
-              <w:t>36</w:t>
+              <w:t>37</w:t>
             </w:r>
           </w:hyperlink>
         </w:p>
@@ -531,7 +549,7 @@
                 <w:rStyle w:val="IndexLink"/>
               </w:rPr>
               <w:tab/>
-              <w:t>39</w:t>
+              <w:t>40</w:t>
             </w:r>
           </w:hyperlink>
         </w:p>
@@ -552,13 +570,16 @@
               </w:rPr>
               <w:t>3.6 Gli strumenti di prevenzione dell’inottemperanza della Pubblica Amministrazione</w:t>
               <w:tab/>
-              <w:t>42</w:t>
+              <w:t>43</w:t>
             </w:r>
           </w:hyperlink>
         </w:p>
         <w:p>
           <w:pPr>
             <w:pStyle w:val="Contents1"/>
+            <w:tabs>
+              <w:tab w:val="right" w:pos="9638" w:leader="dot"/>
+            </w:tabs>
             <w:rPr/>
           </w:pPr>
           <w:hyperlink w:anchor="__RefHeading___Toc6143_2641205544">
@@ -569,13 +590,16 @@
               </w:rPr>
               <w:t>4 La giustizia amministrativa nel Regno Unito</w:t>
               <w:tab/>
-              <w:t>46</w:t>
+              <w:t>47</w:t>
             </w:r>
           </w:hyperlink>
         </w:p>
         <w:p>
           <w:pPr>
             <w:pStyle w:val="Contents1"/>
+            <w:tabs>
+              <w:tab w:val="right" w:pos="9638" w:leader="dot"/>
+            </w:tabs>
             <w:rPr/>
           </w:pPr>
           <w:hyperlink w:anchor="__RefHeading___Toc6145_2641205544">
@@ -586,13 +610,16 @@
               </w:rPr>
               <w:t>5 Il sistema spagnolo</w:t>
               <w:tab/>
-              <w:t>47</w:t>
+              <w:t>48</w:t>
             </w:r>
           </w:hyperlink>
         </w:p>
         <w:p>
           <w:pPr>
             <w:pStyle w:val="Contents1"/>
+            <w:tabs>
+              <w:tab w:val="right" w:pos="9638" w:leader="dot"/>
+            </w:tabs>
             <w:rPr/>
           </w:pPr>
           <w:hyperlink w:anchor="__RefHeading___Toc6147_2641205544">
@@ -603,7 +630,7 @@
               </w:rPr>
               <w:t>6 Conclusioni</w:t>
               <w:tab/>
-              <w:t>48</w:t>
+              <w:t>49</w:t>
             </w:r>
           </w:hyperlink>
         </w:p>
@@ -624,7 +651,7 @@
               </w:rPr>
               <w:t>6.1 Riepilogo</w:t>
               <w:tab/>
-              <w:t>48</w:t>
+              <w:t>49</w:t>
             </w:r>
           </w:hyperlink>
         </w:p>
@@ -645,13 +672,16 @@
               </w:rPr>
               <w:t>6.2 Approfondimenti</w:t>
               <w:tab/>
-              <w:t>48</w:t>
+              <w:t>49</w:t>
             </w:r>
           </w:hyperlink>
         </w:p>
         <w:p>
           <w:pPr>
             <w:pStyle w:val="Contents1"/>
+            <w:tabs>
+              <w:tab w:val="right" w:pos="9638" w:leader="dot"/>
+            </w:tabs>
             <w:rPr/>
           </w:pPr>
           <w:hyperlink w:anchor="__RefHeading___Toc6153_2641205544">
@@ -662,13 +692,16 @@
               </w:rPr>
               <w:t>Appendice 1: Extra-A</w:t>
               <w:tab/>
-              <w:t>49</w:t>
+              <w:t>50</w:t>
             </w:r>
           </w:hyperlink>
         </w:p>
         <w:p>
           <w:pPr>
             <w:pStyle w:val="Contents1"/>
+            <w:tabs>
+              <w:tab w:val="right" w:pos="9638" w:leader="dot"/>
+            </w:tabs>
             <w:rPr/>
           </w:pPr>
           <w:hyperlink w:anchor="__RefHeading___Toc6155_2641205544">
@@ -679,7 +712,7 @@
               </w:rPr>
               <w:t>Riferimenti</w:t>
               <w:tab/>
-              <w:t>50</w:t>
+              <w:t>51</w:t>
             </w:r>
           </w:hyperlink>
           <w:r>
@@ -699,7 +732,9 @@
         </w:rPr>
       </w:pPr>
       <w:r>
-        <w:rPr/>
+        <w:rPr>
+          <w:smallCaps/>
+        </w:rPr>
       </w:r>
       <w:r>
         <w:br w:type="page"/>
@@ -865,6 +900,22 @@
     <w:p>
       <w:pPr>
         <w:pStyle w:val="TextBody"/>
+        <w:rPr>
+          <w:i/>
+          <w:i/>
+          <w:iCs/>
+        </w:rPr>
+      </w:pPr>
+      <w:r>
+        <w:rPr/>
+      </w:r>
+      <w:r>
+        <w:br w:type="page"/>
+      </w:r>
+    </w:p>
+    <w:p>
+      <w:pPr>
+        <w:pStyle w:val="TextBody"/>
         <w:rPr/>
       </w:pPr>
       <w:r>
@@ -3885,7 +3936,7 @@
         <w:pStyle w:val="Normal"/>
         <w:numPr>
           <w:ilvl w:val="0"/>
-          <w:numId w:val="3"/>
+          <w:numId w:val="4"/>
         </w:numPr>
         <w:rPr/>
       </w:pPr>
@@ -3899,7 +3950,7 @@
         <w:pStyle w:val="Normal"/>
         <w:numPr>
           <w:ilvl w:val="0"/>
-          <w:numId w:val="1"/>
+          <w:numId w:val="5"/>
         </w:numPr>
         <w:rPr/>
       </w:pPr>
@@ -3913,7 +3964,7 @@
         <w:pStyle w:val="Normal"/>
         <w:numPr>
           <w:ilvl w:val="0"/>
-          <w:numId w:val="1"/>
+          <w:numId w:val="6"/>
         </w:numPr>
         <w:rPr/>
       </w:pPr>
@@ -5122,7 +5173,6 @@
         <w:rPr/>
       </w:pPr>
       <w:bookmarkStart w:id="48" w:name="__RefHeading___Toc6149_2641205544"/>
-      <w:bookmarkStart w:id="49" w:name="riepilogo"/>
       <w:bookmarkEnd w:id="48"/>
       <w:r>
         <w:rPr>
@@ -5141,21 +5191,20 @@
         <w:pStyle w:val="FirstParagraph"/>
         <w:rPr/>
       </w:pPr>
-      <w:bookmarkStart w:id="50" w:name="riepilogo"/>
+      <w:bookmarkStart w:id="49" w:name="riepilogo"/>
       <w:r>
         <w:rPr/>
         <w:t>pellentesque habitant morbi tristique senectus et netus et malesuada fames ac turpis egestas. Nunc eleifend, ex a luctus porttitor, felis ex suscipit tellus, ut sollicitudin sapien purus in libero. Nulla blandit eget urna vel tempus. Praesent fringilla dui sapien, sit amet egestas leo sollicitudin at.</w:t>
       </w:r>
+      <w:bookmarkEnd w:id="49"/>
+    </w:p>
+    <w:p>
+      <w:pPr>
+        <w:pStyle w:val="Heading2"/>
+        <w:rPr/>
+      </w:pPr>
+      <w:bookmarkStart w:id="50" w:name="__RefHeading___Toc6151_2641205544"/>
       <w:bookmarkEnd w:id="50"/>
-    </w:p>
-    <w:p>
-      <w:pPr>
-        <w:pStyle w:val="Heading2"/>
-        <w:rPr/>
-      </w:pPr>
-      <w:bookmarkStart w:id="51" w:name="__RefHeading___Toc6151_2641205544"/>
-      <w:bookmarkStart w:id="52" w:name="approfondimenti"/>
-      <w:bookmarkEnd w:id="51"/>
       <w:r>
         <w:rPr>
           <w:rStyle w:val="SectionNumber"/>
@@ -5183,25 +5232,50 @@
         <w:pStyle w:val="TextBody"/>
         <w:rPr/>
       </w:pPr>
-      <w:bookmarkStart w:id="53" w:name="approfondimenti"/>
+      <w:bookmarkStart w:id="51" w:name="approfondimenti"/>
       <w:r>
         <w:rPr/>
         <w:t>Vestibulum suscipit tellus risus, faucibus vulputate orci lobortis eget. Nunc varius sem nisi. Nunc tempor magna sapien, euismod blandit elit pharetra sed. In dapibus magna convallis lectus sodales, a consequat sem euismod. Curabitur in interdum purus. Integer ultrices laoreet aliquet. Nulla vel dapibus urna. Nunc efficitur erat ac nisi auctor sodales.</w:t>
       </w:r>
+      <w:bookmarkEnd w:id="51"/>
+    </w:p>
+    <w:p>
+      <w:pPr>
+        <w:pStyle w:val="Heading1"/>
+        <w:rPr/>
+      </w:pPr>
+      <w:bookmarkStart w:id="52" w:name="__RefHeading___Toc6153_2641205544"/>
+      <w:bookmarkStart w:id="53" w:name="appendice-1-extra-a"/>
+      <w:bookmarkEnd w:id="52"/>
+      <w:r>
+        <w:rPr/>
+        <w:t>Appendice 1: Extra-A</w:t>
+      </w:r>
       <w:bookmarkEnd w:id="53"/>
     </w:p>
     <w:p>
       <w:pPr>
+        <w:pStyle w:val="FirstParagraph"/>
+        <w:rPr/>
+      </w:pPr>
+      <w:r>
+        <w:rPr/>
+        <w:t>Vivamus hendrerit rhoncus interdum. Sed ullamcorper et augue at porta. Suspendisse facilisis imperdiet urna, eu pellentesque purus suscipit in. Integer dignissim mattis ex aliquam blandit. Curabitur lobortis quam varius turpis ultrices egestas.</w:t>
+      </w:r>
+    </w:p>
+    <w:p>
+      <w:pPr>
         <w:pStyle w:val="Heading1"/>
         <w:rPr/>
       </w:pPr>
-      <w:bookmarkStart w:id="54" w:name="__RefHeading___Toc6153_2641205544"/>
-      <w:bookmarkStart w:id="55" w:name="appendice-1-extra-a"/>
+      <w:bookmarkStart w:id="54" w:name="__RefHeading___Toc6155_2641205544"/>
+      <w:bookmarkStart w:id="55" w:name="riferimenti"/>
       <w:bookmarkEnd w:id="54"/>
       <w:r>
         <w:rPr/>
-        <w:t>Appendice 1: Extra-A</w:t>
-      </w:r>
+        <w:t>Riferimenti</w:t>
+      </w:r>
+      <w:bookmarkStart w:id="56" w:name="refs"/>
       <w:bookmarkEnd w:id="55"/>
     </w:p>
     <w:p>
@@ -5209,32 +5283,7 @@
         <w:pStyle w:val="FirstParagraph"/>
         <w:rPr/>
       </w:pPr>
-      <w:r>
-        <w:rPr/>
-        <w:t>Vivamus hendrerit rhoncus interdum. Sed ullamcorper et augue at porta. Suspendisse facilisis imperdiet urna, eu pellentesque purus suscipit in. Integer dignissim mattis ex aliquam blandit. Curabitur lobortis quam varius turpis ultrices egestas.</w:t>
-      </w:r>
-    </w:p>
-    <w:p>
-      <w:pPr>
-        <w:pStyle w:val="Heading1"/>
-        <w:rPr/>
-      </w:pPr>
-      <w:bookmarkStart w:id="56" w:name="__RefHeading___Toc6155_2641205544"/>
-      <w:bookmarkStart w:id="57" w:name="riferimenti"/>
       <w:bookmarkEnd w:id="56"/>
-      <w:r>
-        <w:rPr/>
-        <w:t>Riferimenti</w:t>
-      </w:r>
-      <w:bookmarkStart w:id="58" w:name="refs"/>
-      <w:bookmarkEnd w:id="57"/>
-    </w:p>
-    <w:p>
-      <w:pPr>
-        <w:pStyle w:val="FirstParagraph"/>
-        <w:rPr/>
-      </w:pPr>
-      <w:bookmarkEnd w:id="58"/>
       <w:r>
         <w:rPr/>
         <w:t>&gt; 0</w:t>
@@ -8321,6 +8370,125 @@
   <w:abstractNum w:abstractNumId="2">
     <w:lvl w:ilvl="0">
       <w:start w:val="1"/>
+      <w:numFmt w:val="decimal"/>
+      <w:lvlText w:val="%1."/>
+      <w:lvlJc w:val="left"/>
+      <w:pPr>
+        <w:tabs>
+          <w:tab w:val="num" w:pos="0"/>
+        </w:tabs>
+        <w:ind w:left="720" w:hanging="480"/>
+      </w:pPr>
+      <w:rPr/>
+    </w:lvl>
+    <w:lvl w:ilvl="1">
+      <w:start w:val="1"/>
+      <w:numFmt w:val="lowerLetter"/>
+      <w:lvlText w:val="%2."/>
+      <w:lvlJc w:val="left"/>
+      <w:pPr>
+        <w:tabs>
+          <w:tab w:val="num" w:pos="0"/>
+        </w:tabs>
+        <w:ind w:left="1440" w:hanging="480"/>
+      </w:pPr>
+      <w:rPr/>
+    </w:lvl>
+    <w:lvl w:ilvl="2">
+      <w:start w:val="1"/>
+      <w:numFmt w:val="lowerRoman"/>
+      <w:lvlText w:val="%3."/>
+      <w:lvlJc w:val="left"/>
+      <w:pPr>
+        <w:tabs>
+          <w:tab w:val="num" w:pos="0"/>
+        </w:tabs>
+        <w:ind w:left="2160" w:hanging="480"/>
+      </w:pPr>
+      <w:rPr/>
+    </w:lvl>
+    <w:lvl w:ilvl="3">
+      <w:start w:val="1"/>
+      <w:numFmt w:val="decimal"/>
+      <w:lvlText w:val="%4."/>
+      <w:lvlJc w:val="left"/>
+      <w:pPr>
+        <w:tabs>
+          <w:tab w:val="num" w:pos="0"/>
+        </w:tabs>
+        <w:ind w:left="2880" w:hanging="480"/>
+      </w:pPr>
+      <w:rPr/>
+    </w:lvl>
+    <w:lvl w:ilvl="4">
+      <w:start w:val="1"/>
+      <w:numFmt w:val="lowerLetter"/>
+      <w:lvlText w:val="%5."/>
+      <w:lvlJc w:val="left"/>
+      <w:pPr>
+        <w:tabs>
+          <w:tab w:val="num" w:pos="0"/>
+        </w:tabs>
+        <w:ind w:left="3600" w:hanging="480"/>
+      </w:pPr>
+      <w:rPr/>
+    </w:lvl>
+    <w:lvl w:ilvl="5">
+      <w:start w:val="1"/>
+      <w:numFmt w:val="lowerRoman"/>
+      <w:lvlText w:val="%6."/>
+      <w:lvlJc w:val="left"/>
+      <w:pPr>
+        <w:tabs>
+          <w:tab w:val="num" w:pos="0"/>
+        </w:tabs>
+        <w:ind w:left="4320" w:hanging="480"/>
+      </w:pPr>
+      <w:rPr/>
+    </w:lvl>
+    <w:lvl w:ilvl="6">
+      <w:start w:val="1"/>
+      <w:numFmt w:val="decimal"/>
+      <w:lvlText w:val="%7."/>
+      <w:lvlJc w:val="left"/>
+      <w:pPr>
+        <w:tabs>
+          <w:tab w:val="num" w:pos="0"/>
+        </w:tabs>
+        <w:ind w:left="5040" w:hanging="480"/>
+      </w:pPr>
+      <w:rPr/>
+    </w:lvl>
+    <w:lvl w:ilvl="7">
+      <w:start w:val="1"/>
+      <w:numFmt w:val="lowerLetter"/>
+      <w:lvlText w:val="%8."/>
+      <w:lvlJc w:val="left"/>
+      <w:pPr>
+        <w:tabs>
+          <w:tab w:val="num" w:pos="0"/>
+        </w:tabs>
+        <w:ind w:left="5760" w:hanging="480"/>
+      </w:pPr>
+      <w:rPr/>
+    </w:lvl>
+    <w:lvl w:ilvl="8">
+      <w:start w:val="1"/>
+      <w:numFmt w:val="lowerRoman"/>
+      <w:lvlText w:val="%9."/>
+      <w:lvlJc w:val="left"/>
+      <w:pPr>
+        <w:tabs>
+          <w:tab w:val="num" w:pos="0"/>
+        </w:tabs>
+        <w:ind w:left="6480" w:hanging="480"/>
+      </w:pPr>
+      <w:rPr/>
+    </w:lvl>
+  </w:abstractNum>
+  <w:abstractNum w:abstractNumId="3">
+    <w:lvl w:ilvl="0">
+      <w:start w:val="1"/>
       <w:numFmt w:val="none"/>
       <w:suff w:val="nothing"/>
       <w:lvlText w:val=""/>
@@ -8444,10 +8612,19 @@
     <w:abstractNumId w:val="2"/>
   </w:num>
   <w:num w:numId="3">
-    <w:abstractNumId w:val="1"/>
+    <w:abstractNumId w:val="3"/>
+  </w:num>
+  <w:num w:numId="4">
+    <w:abstractNumId w:val="2"/>
     <w:lvlOverride w:ilvl="0">
       <w:startOverride w:val="1"/>
     </w:lvlOverride>
+  </w:num>
+  <w:num w:numId="5">
+    <w:abstractNumId w:val="2"/>
+  </w:num>
+  <w:num w:numId="6">
+    <w:abstractNumId w:val="2"/>
   </w:num>
 </w:numbering>
 </file>
@@ -9647,6 +9824,7 @@
     <w:qFormat/>
     <w:pPr>
       <w:widowControl/>
+      <w:suppressAutoHyphens w:val="true"/>
       <w:bidi w:val="0"/>
       <w:spacing w:before="0" w:after="0"/>
       <w:jc w:val="left"/>

</xml_diff>